<commit_message>
Adding ip tables and some changes in secuirity groups
</commit_message>
<xml_diff>
--- a/Commands.docx
+++ b/Commands.docx
@@ -4,8 +4,13 @@
   <w:body>
     <w:p>
       <w:r>
-        <w:t>select * from actor;</w:t>
-      </w:r>
+        <w:t xml:space="preserve">select * from </w:t>
+      </w:r>
+      <w:proofErr w:type="gramStart"/>
+      <w:r>
+        <w:t>actor;</w:t>
+      </w:r>
+      <w:proofErr w:type="gramEnd"/>
     </w:p>
     <w:p>
       <w:r>
@@ -14,7 +19,47 @@
     </w:p>
     <w:p>
       <w:r>
-        <w:t>| actor_id | first_name  | last_name    | last_update         |</w:t>
+        <w:t xml:space="preserve">| </w:t>
+      </w:r>
+      <w:proofErr w:type="spellStart"/>
+      <w:r>
+        <w:t>actor_id</w:t>
+      </w:r>
+      <w:proofErr w:type="spellEnd"/>
+      <w:r>
+        <w:t xml:space="preserve"> | </w:t>
+      </w:r>
+      <w:proofErr w:type="spellStart"/>
+      <w:r>
+        <w:t>first_</w:t>
+      </w:r>
+      <w:proofErr w:type="gramStart"/>
+      <w:r>
+        <w:t>name</w:t>
+      </w:r>
+      <w:proofErr w:type="spellEnd"/>
+      <w:r>
+        <w:t xml:space="preserve">  |</w:t>
+      </w:r>
+      <w:proofErr w:type="gramEnd"/>
+      <w:r>
+        <w:t xml:space="preserve"> </w:t>
+      </w:r>
+      <w:proofErr w:type="spellStart"/>
+      <w:r>
+        <w:t>last_name</w:t>
+      </w:r>
+      <w:proofErr w:type="spellEnd"/>
+      <w:r>
+        <w:t xml:space="preserve">    | </w:t>
+      </w:r>
+      <w:proofErr w:type="spellStart"/>
+      <w:r>
+        <w:t>last_update</w:t>
+      </w:r>
+      <w:proofErr w:type="spellEnd"/>
+      <w:r>
+        <w:t xml:space="preserve">         |</w:t>
       </w:r>
     </w:p>
     <w:p>
@@ -54,14 +99,40 @@
         </w:numPr>
       </w:pPr>
       <w:r>
-        <w:t>Checking fastapi in AWS node from its bash station:</w:t>
+        <w:t xml:space="preserve">Checking </w:t>
+      </w:r>
+      <w:proofErr w:type="spellStart"/>
+      <w:r>
+        <w:t>fastapi</w:t>
+      </w:r>
+      <w:proofErr w:type="spellEnd"/>
+      <w:r>
+        <w:t xml:space="preserve"> in AWS node from its bash station:</w:t>
       </w:r>
       <w:r>
         <w:br/>
       </w:r>
-      <w:r>
-        <w:t>sudo systemctl status fastapi_worker</w:t>
-      </w:r>
+      <w:proofErr w:type="spellStart"/>
+      <w:r>
+        <w:t>sudo</w:t>
+      </w:r>
+      <w:proofErr w:type="spellEnd"/>
+      <w:r>
+        <w:t xml:space="preserve"> </w:t>
+      </w:r>
+      <w:proofErr w:type="spellStart"/>
+      <w:r>
+        <w:t>systemctl</w:t>
+      </w:r>
+      <w:proofErr w:type="spellEnd"/>
+      <w:r>
+        <w:t xml:space="preserve"> status </w:t>
+      </w:r>
+      <w:proofErr w:type="spellStart"/>
+      <w:r>
+        <w:t>fastapi_worker</w:t>
+      </w:r>
+      <w:proofErr w:type="spellEnd"/>
     </w:p>
     <w:p>
       <w:pPr>
@@ -72,14 +143,37 @@
         </w:numPr>
       </w:pPr>
       <w:r>
-        <w:t>To restart FastAPI</w:t>
-      </w:r>
+        <w:t xml:space="preserve">To restart </w:t>
+      </w:r>
+      <w:proofErr w:type="spellStart"/>
+      <w:r>
+        <w:t>FastAPI</w:t>
+      </w:r>
+      <w:proofErr w:type="spellEnd"/>
       <w:r>
         <w:br/>
       </w:r>
-      <w:r>
-        <w:t>sudo systemctl restart fastapi_worker</w:t>
-      </w:r>
+      <w:proofErr w:type="spellStart"/>
+      <w:r>
+        <w:t>sudo</w:t>
+      </w:r>
+      <w:proofErr w:type="spellEnd"/>
+      <w:r>
+        <w:t xml:space="preserve"> </w:t>
+      </w:r>
+      <w:proofErr w:type="spellStart"/>
+      <w:r>
+        <w:t>systemctl</w:t>
+      </w:r>
+      <w:proofErr w:type="spellEnd"/>
+      <w:r>
+        <w:t xml:space="preserve"> restart </w:t>
+      </w:r>
+      <w:proofErr w:type="spellStart"/>
+      <w:r>
+        <w:t>fastapi_worker</w:t>
+      </w:r>
+      <w:proofErr w:type="spellEnd"/>
     </w:p>
     <w:p>
       <w:pPr>
@@ -90,16 +184,39 @@
         </w:numPr>
       </w:pPr>
       <w:r>
-        <w:t>Status of sql</w:t>
-      </w:r>
+        <w:t xml:space="preserve">Status of </w:t>
+      </w:r>
+      <w:proofErr w:type="spellStart"/>
+      <w:r>
+        <w:t>sql</w:t>
+      </w:r>
+      <w:proofErr w:type="spellEnd"/>
     </w:p>
     <w:p>
       <w:pPr>
         <w:pStyle w:val="ListParagraph"/>
       </w:pPr>
-      <w:r>
-        <w:t>sudo systemctl status mysql</w:t>
-      </w:r>
+      <w:proofErr w:type="spellStart"/>
+      <w:r>
+        <w:t>sudo</w:t>
+      </w:r>
+      <w:proofErr w:type="spellEnd"/>
+      <w:r>
+        <w:t xml:space="preserve"> </w:t>
+      </w:r>
+      <w:proofErr w:type="spellStart"/>
+      <w:r>
+        <w:t>systemctl</w:t>
+      </w:r>
+      <w:proofErr w:type="spellEnd"/>
+      <w:r>
+        <w:t xml:space="preserve"> status </w:t>
+      </w:r>
+      <w:proofErr w:type="spellStart"/>
+      <w:r>
+        <w:t>mysql</w:t>
+      </w:r>
+      <w:proofErr w:type="spellEnd"/>
     </w:p>
     <w:p>
       <w:pPr>
@@ -110,15 +227,36 @@
         </w:numPr>
       </w:pPr>
       <w:r>
-        <w:t>Connecting to sql:</w:t>
+        <w:t xml:space="preserve">Connecting to </w:t>
+      </w:r>
+      <w:proofErr w:type="spellStart"/>
+      <w:r>
+        <w:t>sql</w:t>
+      </w:r>
+      <w:proofErr w:type="spellEnd"/>
+      <w:r>
+        <w:t>:</w:t>
       </w:r>
     </w:p>
     <w:p>
       <w:pPr>
         <w:pStyle w:val="ListParagraph"/>
       </w:pPr>
-      <w:r>
-        <w:t>mysql -u samnaz -p</w:t>
+      <w:proofErr w:type="spellStart"/>
+      <w:r>
+        <w:t>mysql</w:t>
+      </w:r>
+      <w:proofErr w:type="spellEnd"/>
+      <w:r>
+        <w:t xml:space="preserve"> -u </w:t>
+      </w:r>
+      <w:proofErr w:type="spellStart"/>
+      <w:r>
+        <w:t>samnaz</w:t>
+      </w:r>
+      <w:proofErr w:type="spellEnd"/>
+      <w:r>
+        <w:t xml:space="preserve"> -p</w:t>
       </w:r>
     </w:p>
     <w:p>
@@ -131,19 +269,34 @@
         <w:pStyle w:val="ListParagraph"/>
       </w:pPr>
       <w:r>
-        <w:t>USE sakila;</w:t>
-      </w:r>
+        <w:t xml:space="preserve">USE </w:t>
+      </w:r>
+      <w:proofErr w:type="spellStart"/>
+      <w:proofErr w:type="gramStart"/>
+      <w:r>
+        <w:t>sakila</w:t>
+      </w:r>
+      <w:proofErr w:type="spellEnd"/>
+      <w:r>
+        <w:t>;</w:t>
+      </w:r>
+      <w:proofErr w:type="gramEnd"/>
     </w:p>
     <w:p>
       <w:pPr>
         <w:pStyle w:val="ListParagraph"/>
       </w:pPr>
       <w:r>
-        <w:t>SELECT * FROM actor</w:t>
+        <w:t xml:space="preserve">SELECT * FROM </w:t>
+      </w:r>
+      <w:proofErr w:type="gramStart"/>
+      <w:r>
+        <w:t>actor</w:t>
       </w:r>
       <w:r>
         <w:t>;</w:t>
       </w:r>
+      <w:proofErr w:type="gramEnd"/>
     </w:p>
     <w:p>
       <w:pPr>
@@ -159,8 +312,37 @@
         </w:numPr>
       </w:pPr>
       <w:r>
-        <w:t>INSERT INTO actor (first_name, last_name, last_update) VALUES ('Samira', 'Nazari', '2024-11-21 10:56:11');</w:t>
-      </w:r>
+        <w:t>INSERT INTO actor (</w:t>
+      </w:r>
+      <w:proofErr w:type="spellStart"/>
+      <w:r>
+        <w:t>first_name</w:t>
+      </w:r>
+      <w:proofErr w:type="spellEnd"/>
+      <w:r>
+        <w:t xml:space="preserve">, </w:t>
+      </w:r>
+      <w:proofErr w:type="spellStart"/>
+      <w:r>
+        <w:t>last_name</w:t>
+      </w:r>
+      <w:proofErr w:type="spellEnd"/>
+      <w:r>
+        <w:t xml:space="preserve">, </w:t>
+      </w:r>
+      <w:proofErr w:type="spellStart"/>
+      <w:r>
+        <w:t>last_update</w:t>
+      </w:r>
+      <w:proofErr w:type="spellEnd"/>
+      <w:r>
+        <w:t>) VALUES ('Samira', 'Nazari', '2024-11-21 10:56:11'</w:t>
+      </w:r>
+      <w:proofErr w:type="gramStart"/>
+      <w:r>
+        <w:t>);</w:t>
+      </w:r>
+      <w:proofErr w:type="gramEnd"/>
     </w:p>
     <w:p>
       <w:pPr>
@@ -176,16 +358,42 @@
         </w:numPr>
       </w:pPr>
       <w:r>
-        <w:t>Executing query in sql directly in worker node</w:t>
+        <w:t xml:space="preserve">Executing query in </w:t>
+      </w:r>
+      <w:proofErr w:type="spellStart"/>
+      <w:r>
+        <w:t>sql</w:t>
+      </w:r>
+      <w:proofErr w:type="spellEnd"/>
+      <w:r>
+        <w:t xml:space="preserve"> directly in worker node</w:t>
       </w:r>
     </w:p>
     <w:p>
       <w:pPr>
         <w:pStyle w:val="ListParagraph"/>
       </w:pPr>
-      <w:r>
-        <w:t>mysql -u samnaz -p -e "SELECT * FROM actor;" sakila</w:t>
-      </w:r>
+      <w:proofErr w:type="spellStart"/>
+      <w:r>
+        <w:t>mysql</w:t>
+      </w:r>
+      <w:proofErr w:type="spellEnd"/>
+      <w:r>
+        <w:t xml:space="preserve"> -u </w:t>
+      </w:r>
+      <w:proofErr w:type="spellStart"/>
+      <w:r>
+        <w:t>samnaz</w:t>
+      </w:r>
+      <w:proofErr w:type="spellEnd"/>
+      <w:r>
+        <w:t xml:space="preserve"> -p -e "SELECT * FROM actor;" </w:t>
+      </w:r>
+      <w:proofErr w:type="spellStart"/>
+      <w:r>
+        <w:t>sakila</w:t>
+      </w:r>
+      <w:proofErr w:type="spellEnd"/>
     </w:p>
     <w:p>
       <w:pPr>
@@ -199,10 +407,23 @@
         <w:t>Executing query in worker node</w:t>
       </w:r>
       <w:r>
-        <w:t xml:space="preserve"> by worker_fastapi</w:t>
-      </w:r>
-      <w:r>
-        <w:t xml:space="preserve"> and also in bash my main application terminal</w:t>
+        <w:t xml:space="preserve"> by </w:t>
+      </w:r>
+      <w:proofErr w:type="spellStart"/>
+      <w:r>
+        <w:t>worker_fastapi</w:t>
+      </w:r>
+      <w:proofErr w:type="spellEnd"/>
+      <w:r>
+        <w:t xml:space="preserve"> </w:t>
+      </w:r>
+      <w:proofErr w:type="gramStart"/>
+      <w:r>
+        <w:t>and also</w:t>
+      </w:r>
+      <w:proofErr w:type="gramEnd"/>
+      <w:r>
+        <w:t xml:space="preserve"> in bash my main application terminal</w:t>
       </w:r>
     </w:p>
     <w:p>
@@ -210,11 +431,24 @@
         <w:ind w:left="360" w:firstLine="360"/>
       </w:pPr>
       <w:r>
-        <w:t>curl -X POST "http://54.147.16.226:8000/execute" -H "Content-Type: application/json" -d '{"query": "SELECT * FROM actor</w:t>
-      </w:r>
-      <w:r>
-        <w:t xml:space="preserve"> where actor_id</w:t>
-      </w:r>
+        <w:t>curl -X POST "http://54.147.16.226:8000/execute" -H "Content-Type: application/</w:t>
+      </w:r>
+      <w:proofErr w:type="spellStart"/>
+      <w:r>
+        <w:t>json</w:t>
+      </w:r>
+      <w:proofErr w:type="spellEnd"/>
+      <w:r>
+        <w:t>" -d '{"query": "SELECT * FROM actor</w:t>
+      </w:r>
+      <w:r>
+        <w:t xml:space="preserve"> where </w:t>
+      </w:r>
+      <w:proofErr w:type="spellStart"/>
+      <w:r>
+        <w:t>actor_id</w:t>
+      </w:r>
+      <w:proofErr w:type="spellEnd"/>
       <w:r>
         <w:t xml:space="preserve"> </w:t>
       </w:r>
@@ -236,11 +470,24 @@
         <w:t>54.227.55.157</w:t>
       </w:r>
       <w:r>
-        <w:t>:8000/execute" -H "Content-Type: application/json" -d '{"query": "SELECT * FROM actor</w:t>
-      </w:r>
-      <w:r>
-        <w:t xml:space="preserve"> where actor_id</w:t>
-      </w:r>
+        <w:t>:8000/execute" -H "Content-Type: application/</w:t>
+      </w:r>
+      <w:proofErr w:type="spellStart"/>
+      <w:r>
+        <w:t>json</w:t>
+      </w:r>
+      <w:proofErr w:type="spellEnd"/>
+      <w:r>
+        <w:t>" -d '{"query": "SELECT * FROM actor</w:t>
+      </w:r>
+      <w:r>
+        <w:t xml:space="preserve"> where </w:t>
+      </w:r>
+      <w:proofErr w:type="spellStart"/>
+      <w:r>
+        <w:t>actor_id</w:t>
+      </w:r>
+      <w:proofErr w:type="spellEnd"/>
       <w:r>
         <w:t xml:space="preserve"> </w:t>
       </w:r>
@@ -261,6 +508,53 @@
         </w:rPr>
         <w:t>manager</w:t>
       </w:r>
+    </w:p>
+    <w:p>
+      <w:pPr>
+        <w:ind w:left="360" w:firstLine="360"/>
+      </w:pPr>
+      <w:bookmarkStart w:id="0" w:name="_Hlk183886538"/>
+      <w:r>
+        <w:lastRenderedPageBreak/>
+        <w:t>curl -X POST "http://</w:t>
+      </w:r>
+      <w:r>
+        <w:t>54.242.185.217</w:t>
+      </w:r>
+      <w:r>
+        <w:t>:8000/execute" -H "Content-Type: application/</w:t>
+      </w:r>
+      <w:proofErr w:type="spellStart"/>
+      <w:r>
+        <w:t>json</w:t>
+      </w:r>
+      <w:proofErr w:type="spellEnd"/>
+      <w:r>
+        <w:t>" -d '{"query": "SELECT * FROM actor</w:t>
+      </w:r>
+      <w:r>
+        <w:t xml:space="preserve"> where </w:t>
+      </w:r>
+      <w:proofErr w:type="spellStart"/>
+      <w:r>
+        <w:t>actor_id</w:t>
+      </w:r>
+      <w:proofErr w:type="spellEnd"/>
+      <w:r>
+        <w:t xml:space="preserve"> </w:t>
+      </w:r>
+      <w:r>
+        <w:t>= 100</w:t>
+      </w:r>
+      <w:r>
+        <w:t>"}'</w:t>
+      </w:r>
+    </w:p>
+    <w:bookmarkEnd w:id="0"/>
+    <w:p>
+      <w:pPr>
+        <w:ind w:left="360" w:firstLine="360"/>
+      </w:pPr>
     </w:p>
     <w:p>
       <w:pPr>
@@ -271,8 +565,15 @@
         </w:numPr>
       </w:pPr>
       <w:r>
-        <w:lastRenderedPageBreak/>
-        <w:t>To show the content of fastapi file</w:t>
+        <w:t xml:space="preserve">To show the content of </w:t>
+      </w:r>
+      <w:proofErr w:type="spellStart"/>
+      <w:r>
+        <w:t>fastapi</w:t>
+      </w:r>
+      <w:proofErr w:type="spellEnd"/>
+      <w:r>
+        <w:t xml:space="preserve"> file</w:t>
       </w:r>
     </w:p>
     <w:p>
@@ -314,7 +615,7 @@
       <w:r>
         <w:t xml:space="preserve">curl </w:t>
       </w:r>
-      <w:hyperlink r:id="rId5" w:history="1">
+      <w:hyperlink r:id="rId6" w:history="1">
         <w:r>
           <w:rPr>
             <w:rStyle w:val="Hyperlink"/>
@@ -344,13 +645,34 @@
     </w:p>
     <w:p>
       <w:r>
-        <w:t>source /home/ubuntu/fastapi_env/bin/activate</w:t>
+        <w:t>source /home/ubuntu/</w:t>
+      </w:r>
+      <w:proofErr w:type="spellStart"/>
+      <w:r>
+        <w:t>fastapi_env</w:t>
+      </w:r>
+      <w:proofErr w:type="spellEnd"/>
+      <w:r>
+        <w:t>/bin/activate</w:t>
       </w:r>
       <w:r>
         <w:br/>
       </w:r>
-      <w:r>
-        <w:t>uvicorn proxy_server_fastapi_route:app --host 0.0.0.0 --port 8000</w:t>
+      <w:proofErr w:type="spellStart"/>
+      <w:r>
+        <w:t>uvicorn</w:t>
+      </w:r>
+      <w:proofErr w:type="spellEnd"/>
+      <w:r>
+        <w:t xml:space="preserve"> </w:t>
+      </w:r>
+      <w:proofErr w:type="spellStart"/>
+      <w:r>
+        <w:t>proxy_server_fastapi_route:app</w:t>
+      </w:r>
+      <w:proofErr w:type="spellEnd"/>
+      <w:r>
+        <w:t xml:space="preserve"> --host 0.0.0.0 --port 8000</w:t>
       </w:r>
     </w:p>
     <w:p>
@@ -358,13 +680,36 @@
         <w:t>12.</w:t>
       </w:r>
       <w:r>
-        <w:t xml:space="preserve"> checking the status of fastapi</w:t>
-      </w:r>
-    </w:p>
-    <w:p>
-      <w:r>
-        <w:t>sudo systemctl status fastapi_proxy</w:t>
-      </w:r>
+        <w:t xml:space="preserve"> checking the status of </w:t>
+      </w:r>
+      <w:proofErr w:type="spellStart"/>
+      <w:r>
+        <w:t>fastapi</w:t>
+      </w:r>
+      <w:proofErr w:type="spellEnd"/>
+    </w:p>
+    <w:p>
+      <w:proofErr w:type="spellStart"/>
+      <w:r>
+        <w:t>sudo</w:t>
+      </w:r>
+      <w:proofErr w:type="spellEnd"/>
+      <w:r>
+        <w:t xml:space="preserve"> </w:t>
+      </w:r>
+      <w:proofErr w:type="spellStart"/>
+      <w:r>
+        <w:t>systemctl</w:t>
+      </w:r>
+      <w:proofErr w:type="spellEnd"/>
+      <w:r>
+        <w:t xml:space="preserve"> status </w:t>
+      </w:r>
+      <w:proofErr w:type="spellStart"/>
+      <w:r>
+        <w:t>fastapi_proxy</w:t>
+      </w:r>
+      <w:proofErr w:type="spellEnd"/>
     </w:p>
     <w:p>
       <w:r>
@@ -375,37 +720,115 @@
       </w:r>
     </w:p>
     <w:p>
-      <w:r>
-        <w:t>journalctl -u fastapi_proxy.service -n 50</w:t>
-      </w:r>
-    </w:p>
-    <w:p>
-      <w:r>
-        <w:t>14.restarting fast api:</w:t>
-      </w:r>
-    </w:p>
-    <w:p>
-      <w:r>
-        <w:t xml:space="preserve">sudo systemctl daemon-reload </w:t>
-      </w:r>
-    </w:p>
-    <w:p>
-      <w:r>
-        <w:t>sudo systemctl restart fastapi_proxy</w:t>
-      </w:r>
+      <w:proofErr w:type="spellStart"/>
+      <w:r>
+        <w:t>journalctl</w:t>
+      </w:r>
+      <w:proofErr w:type="spellEnd"/>
+      <w:r>
+        <w:t xml:space="preserve"> -u </w:t>
+      </w:r>
+      <w:proofErr w:type="spellStart"/>
+      <w:r>
+        <w:t>fastapi_</w:t>
+      </w:r>
+      <w:proofErr w:type="gramStart"/>
+      <w:r>
+        <w:t>proxy.service</w:t>
+      </w:r>
+      <w:proofErr w:type="spellEnd"/>
+      <w:proofErr w:type="gramEnd"/>
+      <w:r>
+        <w:t xml:space="preserve"> -n 50</w:t>
+      </w:r>
+    </w:p>
+    <w:p>
+      <w:r>
+        <w:t xml:space="preserve">14.restarting fast </w:t>
+      </w:r>
+      <w:proofErr w:type="spellStart"/>
+      <w:r>
+        <w:t>api</w:t>
+      </w:r>
+      <w:proofErr w:type="spellEnd"/>
+      <w:r>
+        <w:t>:</w:t>
+      </w:r>
+    </w:p>
+    <w:p>
+      <w:proofErr w:type="spellStart"/>
+      <w:r>
+        <w:t>sudo</w:t>
+      </w:r>
+      <w:proofErr w:type="spellEnd"/>
+      <w:r>
+        <w:t xml:space="preserve"> </w:t>
+      </w:r>
+      <w:proofErr w:type="spellStart"/>
+      <w:r>
+        <w:t>systemctl</w:t>
+      </w:r>
+      <w:proofErr w:type="spellEnd"/>
+      <w:r>
+        <w:t xml:space="preserve"> daemon-reload </w:t>
+      </w:r>
+    </w:p>
+    <w:p>
+      <w:proofErr w:type="spellStart"/>
+      <w:r>
+        <w:t>sudo</w:t>
+      </w:r>
+      <w:proofErr w:type="spellEnd"/>
+      <w:r>
+        <w:t xml:space="preserve"> </w:t>
+      </w:r>
+      <w:proofErr w:type="spellStart"/>
+      <w:r>
+        <w:t>systemctl</w:t>
+      </w:r>
+      <w:proofErr w:type="spellEnd"/>
+      <w:r>
+        <w:t xml:space="preserve"> restart </w:t>
+      </w:r>
+      <w:proofErr w:type="spellStart"/>
+      <w:r>
+        <w:t>fastapi_proxy</w:t>
+      </w:r>
+      <w:proofErr w:type="spellEnd"/>
     </w:p>
     <w:p>
       <w:r>
         <w:br/>
-        <w:t>15. Press q inorder to exit from terminal fromsys</w:t>
-      </w:r>
+        <w:t xml:space="preserve">15. Press q </w:t>
+      </w:r>
+      <w:proofErr w:type="spellStart"/>
+      <w:r>
+        <w:t>inorder</w:t>
+      </w:r>
+      <w:proofErr w:type="spellEnd"/>
+      <w:r>
+        <w:t xml:space="preserve"> to exit from terminal </w:t>
+      </w:r>
+      <w:proofErr w:type="spellStart"/>
+      <w:r>
+        <w:t>fromsys</w:t>
+      </w:r>
+      <w:proofErr w:type="spellEnd"/>
     </w:p>
     <w:p>
       <w:r>
         <w:t xml:space="preserve">16. </w:t>
       </w:r>
       <w:r>
-        <w:t>Run the following command to ensure the FastAPI app is accessible from the proxy server</w:t>
+        <w:t xml:space="preserve">Run the following command to ensure the </w:t>
+      </w:r>
+      <w:proofErr w:type="spellStart"/>
+      <w:r>
+        <w:t>FastAPI</w:t>
+      </w:r>
+      <w:proofErr w:type="spellEnd"/>
+      <w:r>
+        <w:t xml:space="preserve"> app is accessible from the proxy server</w:t>
       </w:r>
       <w:r>
         <w:br/>
@@ -413,7 +836,7 @@
       <w:r>
         <w:t xml:space="preserve">curl </w:t>
       </w:r>
-      <w:hyperlink r:id="rId6" w:history="1">
+      <w:hyperlink r:id="rId7" w:history="1">
         <w:r>
           <w:rPr>
             <w:rStyle w:val="Hyperlink"/>
@@ -424,6 +847,7 @@
     </w:p>
     <w:p>
       <w:r>
+        <w:lastRenderedPageBreak/>
         <w:br/>
         <w:t>17.</w:t>
       </w:r>
@@ -438,7 +862,7 @@
       <w:r>
         <w:t xml:space="preserve">curl </w:t>
       </w:r>
-      <w:hyperlink r:id="rId7" w:history="1">
+      <w:hyperlink r:id="rId8" w:history="1">
         <w:r>
           <w:rPr>
             <w:rStyle w:val="Hyperlink"/>
@@ -460,18 +884,43 @@
     </w:p>
     <w:p>
       <w:r>
-        <w:lastRenderedPageBreak/>
         <w:t>curl -X POST "http://localhost:8000/query/random" \</w:t>
       </w:r>
     </w:p>
     <w:p>
       <w:r>
-        <w:t>-H "Content-Type: application/json" \</w:t>
-      </w:r>
-    </w:p>
-    <w:p>
-      <w:r>
-        <w:t>-d '{"query": "SELECT * FROM sakila.actor WHERE actor_id = 100;"}'</w:t>
+        <w:t>-H "Content-Type: application/</w:t>
+      </w:r>
+      <w:proofErr w:type="spellStart"/>
+      <w:r>
+        <w:t>json</w:t>
+      </w:r>
+      <w:proofErr w:type="spellEnd"/>
+      <w:r>
+        <w:t>" \</w:t>
+      </w:r>
+    </w:p>
+    <w:p>
+      <w:r>
+        <w:t xml:space="preserve">-d '{"query": "SELECT * FROM </w:t>
+      </w:r>
+      <w:proofErr w:type="spellStart"/>
+      <w:proofErr w:type="gramStart"/>
+      <w:r>
+        <w:t>sakila.actor</w:t>
+      </w:r>
+      <w:proofErr w:type="spellEnd"/>
+      <w:proofErr w:type="gramEnd"/>
+      <w:r>
+        <w:t xml:space="preserve"> WHERE </w:t>
+      </w:r>
+      <w:proofErr w:type="spellStart"/>
+      <w:r>
+        <w:t>actor_id</w:t>
+      </w:r>
+      <w:proofErr w:type="spellEnd"/>
+      <w:r>
+        <w:t xml:space="preserve"> = 100;"}'</w:t>
       </w:r>
     </w:p>
     <w:p>
@@ -491,6 +940,7 @@
       </w:r>
     </w:p>
     <w:p>
+      <w:bookmarkStart w:id="1" w:name="_Hlk183886837"/>
       <w:r>
         <w:t>curl -X POST "http://</w:t>
       </w:r>
@@ -503,14 +953,41 @@
     </w:p>
     <w:p>
       <w:r>
-        <w:t>-H "Content-Type: application/json" \</w:t>
-      </w:r>
-    </w:p>
-    <w:p>
-      <w:r>
-        <w:t>-d '{"query": "SELECT * FROM sakila.actor WHERE actor_id = 100;"}'</w:t>
-      </w:r>
-    </w:p>
+        <w:t>-H "Content-Type: application/</w:t>
+      </w:r>
+      <w:proofErr w:type="spellStart"/>
+      <w:r>
+        <w:t>json</w:t>
+      </w:r>
+      <w:proofErr w:type="spellEnd"/>
+      <w:r>
+        <w:t>" \</w:t>
+      </w:r>
+    </w:p>
+    <w:p>
+      <w:r>
+        <w:t xml:space="preserve">-d '{"query": "SELECT * FROM </w:t>
+      </w:r>
+      <w:proofErr w:type="spellStart"/>
+      <w:proofErr w:type="gramStart"/>
+      <w:r>
+        <w:t>sakila.actor</w:t>
+      </w:r>
+      <w:proofErr w:type="spellEnd"/>
+      <w:proofErr w:type="gramEnd"/>
+      <w:r>
+        <w:t xml:space="preserve"> WHERE </w:t>
+      </w:r>
+      <w:proofErr w:type="spellStart"/>
+      <w:r>
+        <w:t>actor_id</w:t>
+      </w:r>
+      <w:proofErr w:type="spellEnd"/>
+      <w:r>
+        <w:t xml:space="preserve"> = 100;"}'</w:t>
+      </w:r>
+    </w:p>
+    <w:bookmarkEnd w:id="1"/>
     <w:p>
       <w:r>
         <w:rPr>
@@ -520,6 +997,7 @@
       </w:r>
     </w:p>
     <w:p>
+      <w:bookmarkStart w:id="2" w:name="_Hlk183886905"/>
       <w:r>
         <w:t>curl -X POST "http://</w:t>
       </w:r>
@@ -532,12 +1010,38 @@
     </w:p>
     <w:p>
       <w:r>
-        <w:t>-H "Content-Type: application/json" \</w:t>
-      </w:r>
-    </w:p>
-    <w:p>
-      <w:r>
-        <w:t xml:space="preserve">-d '{"query": "SELECT * FROM sakila.actor WHERE actor_id = </w:t>
+        <w:t>-H "Content-Type: application/</w:t>
+      </w:r>
+      <w:proofErr w:type="spellStart"/>
+      <w:r>
+        <w:t>json</w:t>
+      </w:r>
+      <w:proofErr w:type="spellEnd"/>
+      <w:r>
+        <w:t>" \</w:t>
+      </w:r>
+    </w:p>
+    <w:p>
+      <w:r>
+        <w:t xml:space="preserve">-d '{"query": "SELECT * FROM </w:t>
+      </w:r>
+      <w:proofErr w:type="spellStart"/>
+      <w:proofErr w:type="gramStart"/>
+      <w:r>
+        <w:t>sakila.actor</w:t>
+      </w:r>
+      <w:proofErr w:type="spellEnd"/>
+      <w:proofErr w:type="gramEnd"/>
+      <w:r>
+        <w:t xml:space="preserve"> WHERE </w:t>
+      </w:r>
+      <w:proofErr w:type="spellStart"/>
+      <w:r>
+        <w:t>actor_id</w:t>
+      </w:r>
+      <w:proofErr w:type="spellEnd"/>
+      <w:r>
+        <w:t xml:space="preserve"> = </w:t>
       </w:r>
       <w:r>
         <w:t>2</w:t>
@@ -545,6 +1049,7 @@
       <w:r>
         <w:t>00;"}'</w:t>
       </w:r>
+      <w:bookmarkEnd w:id="2"/>
     </w:p>
     <w:p>
       <w:r>
@@ -555,6 +1060,7 @@
       </w:r>
     </w:p>
     <w:p>
+      <w:bookmarkStart w:id="3" w:name="_Hlk183886957"/>
       <w:r>
         <w:t>curl -X POST "http://</w:t>
       </w:r>
@@ -573,14 +1079,41 @@
     </w:p>
     <w:p>
       <w:r>
-        <w:t>-H "Content-Type: application/json" \</w:t>
-      </w:r>
-    </w:p>
-    <w:p>
-      <w:r>
-        <w:t>-d '{"query": "SELECT * FROM sakila.actor WHERE actor_id = 10;"}'</w:t>
-      </w:r>
-    </w:p>
+        <w:t>-H "Content-Type: application/</w:t>
+      </w:r>
+      <w:proofErr w:type="spellStart"/>
+      <w:r>
+        <w:t>json</w:t>
+      </w:r>
+      <w:proofErr w:type="spellEnd"/>
+      <w:r>
+        <w:t>" \</w:t>
+      </w:r>
+    </w:p>
+    <w:p>
+      <w:r>
+        <w:t xml:space="preserve">-d '{"query": "SELECT * FROM </w:t>
+      </w:r>
+      <w:proofErr w:type="spellStart"/>
+      <w:proofErr w:type="gramStart"/>
+      <w:r>
+        <w:t>sakila.actor</w:t>
+      </w:r>
+      <w:proofErr w:type="spellEnd"/>
+      <w:proofErr w:type="gramEnd"/>
+      <w:r>
+        <w:t xml:space="preserve"> WHERE </w:t>
+      </w:r>
+      <w:proofErr w:type="spellStart"/>
+      <w:r>
+        <w:t>actor_id</w:t>
+      </w:r>
+      <w:proofErr w:type="spellEnd"/>
+      <w:r>
+        <w:t xml:space="preserve"> = 10;"}'</w:t>
+      </w:r>
+    </w:p>
+    <w:bookmarkEnd w:id="3"/>
     <w:p>
       <w:r>
         <w:rPr>
@@ -590,10 +1123,44 @@
       </w:r>
     </w:p>
     <w:p>
-      <w:r>
-        <w:t>curl -X POST "http://98.84.98.234:8000/query/direct" -H "Content-Type: application/json" -d '{"query": "INSERT INTO actor (first_name, last_name, last_update) VALUES (\"Samira2\", \"Nazari2\", \"2024-11-21 10:58:11\");"}'</w:t>
-      </w:r>
-    </w:p>
+      <w:bookmarkStart w:id="4" w:name="_Hlk183887032"/>
+      <w:r>
+        <w:t>curl -X POST "http://98.84.98.234:8000/query/direct" -H "Content-Type: application/</w:t>
+      </w:r>
+      <w:proofErr w:type="spellStart"/>
+      <w:r>
+        <w:t>json</w:t>
+      </w:r>
+      <w:proofErr w:type="spellEnd"/>
+      <w:r>
+        <w:t>" -d '{"query": "INSERT INTO actor (</w:t>
+      </w:r>
+      <w:proofErr w:type="spellStart"/>
+      <w:r>
+        <w:t>first_name</w:t>
+      </w:r>
+      <w:proofErr w:type="spellEnd"/>
+      <w:r>
+        <w:t xml:space="preserve">, </w:t>
+      </w:r>
+      <w:proofErr w:type="spellStart"/>
+      <w:r>
+        <w:t>last_name</w:t>
+      </w:r>
+      <w:proofErr w:type="spellEnd"/>
+      <w:r>
+        <w:t xml:space="preserve">, </w:t>
+      </w:r>
+      <w:proofErr w:type="spellStart"/>
+      <w:r>
+        <w:t>last_update</w:t>
+      </w:r>
+      <w:proofErr w:type="spellEnd"/>
+      <w:r>
+        <w:t>) VALUES (\"Samira2\", \"Nazari2\", \"2024-11-21 10:58:11\");"}'</w:t>
+      </w:r>
+    </w:p>
+    <w:bookmarkEnd w:id="4"/>
     <w:p/>
     <w:p>
       <w:r>
@@ -614,7 +1181,7 @@
       <w:r>
         <w:t xml:space="preserve">curl </w:t>
       </w:r>
-      <w:hyperlink r:id="rId8" w:history="1">
+      <w:hyperlink r:id="rId9" w:history="1">
         <w:r>
           <w:rPr>
             <w:rStyle w:val="Hyperlink"/>
@@ -632,14 +1199,33 @@
         </w:numPr>
       </w:pPr>
       <w:r>
+        <w:lastRenderedPageBreak/>
         <w:t>Is it active or not</w:t>
       </w:r>
       <w:r>
         <w:br/>
       </w:r>
-      <w:r>
-        <w:t>sudo systemctl status fastapi_gatekeeper</w:t>
-      </w:r>
+      <w:proofErr w:type="spellStart"/>
+      <w:r>
+        <w:t>sudo</w:t>
+      </w:r>
+      <w:proofErr w:type="spellEnd"/>
+      <w:r>
+        <w:t xml:space="preserve"> </w:t>
+      </w:r>
+      <w:proofErr w:type="spellStart"/>
+      <w:r>
+        <w:t>systemctl</w:t>
+      </w:r>
+      <w:proofErr w:type="spellEnd"/>
+      <w:r>
+        <w:t xml:space="preserve"> status </w:t>
+      </w:r>
+      <w:proofErr w:type="spellStart"/>
+      <w:r>
+        <w:t>fastapi_gatekeeper</w:t>
+      </w:r>
+      <w:proofErr w:type="spellEnd"/>
     </w:p>
     <w:p>
       <w:pPr>
@@ -653,24 +1239,51 @@
     <w:p/>
     <w:p>
       <w:r>
-        <w:lastRenderedPageBreak/>
         <w:t>curl -X POST "http://localhost:8000/</w:t>
       </w:r>
+      <w:proofErr w:type="spellStart"/>
       <w:r>
         <w:t>validate_request</w:t>
       </w:r>
+      <w:proofErr w:type="spellEnd"/>
       <w:r>
         <w:t>/direct" \</w:t>
       </w:r>
     </w:p>
     <w:p>
       <w:r>
-        <w:t>-H "Content-Type: application/json" \</w:t>
-      </w:r>
-    </w:p>
-    <w:p>
-      <w:r>
-        <w:t>-d '{"query": "SELECT * FROM sakila.actor WHERE actor_id = 100;"}'</w:t>
+        <w:t>-H "Content-Type: application/</w:t>
+      </w:r>
+      <w:proofErr w:type="spellStart"/>
+      <w:r>
+        <w:t>json</w:t>
+      </w:r>
+      <w:proofErr w:type="spellEnd"/>
+      <w:r>
+        <w:t>" \</w:t>
+      </w:r>
+    </w:p>
+    <w:p>
+      <w:r>
+        <w:t xml:space="preserve">-d '{"query": "SELECT * FROM </w:t>
+      </w:r>
+      <w:proofErr w:type="spellStart"/>
+      <w:proofErr w:type="gramStart"/>
+      <w:r>
+        <w:t>sakila.actor</w:t>
+      </w:r>
+      <w:proofErr w:type="spellEnd"/>
+      <w:proofErr w:type="gramEnd"/>
+      <w:r>
+        <w:t xml:space="preserve"> WHERE </w:t>
+      </w:r>
+      <w:proofErr w:type="spellStart"/>
+      <w:r>
+        <w:t>actor_id</w:t>
+      </w:r>
+      <w:proofErr w:type="spellEnd"/>
+      <w:r>
+        <w:t xml:space="preserve"> = 100;"}'</w:t>
       </w:r>
     </w:p>
     <w:p>
@@ -679,6 +1292,7 @@
       </w:r>
     </w:p>
     <w:p>
+      <w:bookmarkStart w:id="5" w:name="_Hlk183887150"/>
       <w:r>
         <w:t>curl -X POST "http://</w:t>
       </w:r>
@@ -688,21 +1302,49 @@
       <w:r>
         <w:t>:8000/</w:t>
       </w:r>
+      <w:proofErr w:type="spellStart"/>
       <w:r>
         <w:t>validate_request</w:t>
       </w:r>
+      <w:proofErr w:type="spellEnd"/>
       <w:r>
         <w:t>/direct" \</w:t>
       </w:r>
     </w:p>
     <w:p>
       <w:r>
-        <w:t>-H "Content-Type: application/json" \</w:t>
-      </w:r>
-    </w:p>
-    <w:p>
-      <w:r>
-        <w:t xml:space="preserve">-d '{"query": "SELECT * FROM sakila.actor WHERE actor_id = </w:t>
+        <w:t>-H "Content-Type: application/</w:t>
+      </w:r>
+      <w:proofErr w:type="spellStart"/>
+      <w:r>
+        <w:t>json</w:t>
+      </w:r>
+      <w:proofErr w:type="spellEnd"/>
+      <w:r>
+        <w:t>" \</w:t>
+      </w:r>
+    </w:p>
+    <w:p>
+      <w:r>
+        <w:t xml:space="preserve">-d '{"query": "SELECT * FROM </w:t>
+      </w:r>
+      <w:proofErr w:type="spellStart"/>
+      <w:proofErr w:type="gramStart"/>
+      <w:r>
+        <w:t>sakila.actor</w:t>
+      </w:r>
+      <w:proofErr w:type="spellEnd"/>
+      <w:proofErr w:type="gramEnd"/>
+      <w:r>
+        <w:t xml:space="preserve"> WHERE </w:t>
+      </w:r>
+      <w:proofErr w:type="spellStart"/>
+      <w:r>
+        <w:t>actor_id</w:t>
+      </w:r>
+      <w:proofErr w:type="spellEnd"/>
+      <w:r>
+        <w:t xml:space="preserve"> = </w:t>
       </w:r>
       <w:r>
         <w:t>15</w:t>
@@ -711,6 +1353,7 @@
         <w:t>0;"}'</w:t>
       </w:r>
     </w:p>
+    <w:bookmarkEnd w:id="5"/>
     <w:p>
       <w:r>
         <w:t>Remotely:</w:t>
@@ -729,33 +1372,84 @@
     </w:p>
     <w:p/>
     <w:p>
+      <w:proofErr w:type="spellStart"/>
       <w:r>
         <w:rPr>
           <w:highlight w:val="yellow"/>
         </w:rPr>
         <w:t>Trusted_host</w:t>
       </w:r>
-    </w:p>
-    <w:p>
-      <w:r>
-        <w:t xml:space="preserve">sudo systemctl daemon-reload </w:t>
-      </w:r>
-    </w:p>
-    <w:p>
-      <w:r>
-        <w:t>sudo systemctl restart fastapi_</w:t>
+      <w:proofErr w:type="spellEnd"/>
+    </w:p>
+    <w:p>
+      <w:proofErr w:type="spellStart"/>
+      <w:r>
+        <w:t>sudo</w:t>
+      </w:r>
+      <w:proofErr w:type="spellEnd"/>
+      <w:r>
+        <w:t xml:space="preserve"> </w:t>
+      </w:r>
+      <w:proofErr w:type="spellStart"/>
+      <w:r>
+        <w:t>systemctl</w:t>
+      </w:r>
+      <w:proofErr w:type="spellEnd"/>
+      <w:r>
+        <w:t xml:space="preserve"> daemon-reload </w:t>
+      </w:r>
+    </w:p>
+    <w:p>
+      <w:proofErr w:type="spellStart"/>
+      <w:r>
+        <w:t>sudo</w:t>
+      </w:r>
+      <w:proofErr w:type="spellEnd"/>
+      <w:r>
+        <w:t xml:space="preserve"> </w:t>
+      </w:r>
+      <w:proofErr w:type="spellStart"/>
+      <w:r>
+        <w:t>systemctl</w:t>
+      </w:r>
+      <w:proofErr w:type="spellEnd"/>
+      <w:r>
+        <w:t xml:space="preserve"> restart </w:t>
+      </w:r>
+      <w:proofErr w:type="spellStart"/>
+      <w:r>
+        <w:t>fastapi_</w:t>
       </w:r>
       <w:r>
         <w:t>trustedhost</w:t>
       </w:r>
-    </w:p>
-    <w:p>
-      <w:r>
-        <w:t>sudo systemctl status fastapi_</w:t>
+      <w:proofErr w:type="spellEnd"/>
+    </w:p>
+    <w:p>
+      <w:proofErr w:type="spellStart"/>
+      <w:r>
+        <w:t>sudo</w:t>
+      </w:r>
+      <w:proofErr w:type="spellEnd"/>
+      <w:r>
+        <w:t xml:space="preserve"> </w:t>
+      </w:r>
+      <w:proofErr w:type="spellStart"/>
+      <w:r>
+        <w:t>systemctl</w:t>
+      </w:r>
+      <w:proofErr w:type="spellEnd"/>
+      <w:r>
+        <w:t xml:space="preserve"> status </w:t>
+      </w:r>
+      <w:proofErr w:type="spellStart"/>
+      <w:r>
+        <w:t>fastapi_</w:t>
       </w:r>
       <w:r>
         <w:t>trustedhost</w:t>
       </w:r>
+      <w:proofErr w:type="spellEnd"/>
     </w:p>
     <w:p/>
     <w:p>
@@ -766,21 +1460,49 @@
         <w:br/>
         <w:t>curl -X POST "http://localhost:8000/</w:t>
       </w:r>
+      <w:proofErr w:type="spellStart"/>
       <w:r>
         <w:t>process_request</w:t>
       </w:r>
+      <w:proofErr w:type="spellEnd"/>
       <w:r>
         <w:t>/direct" \</w:t>
       </w:r>
     </w:p>
     <w:p>
       <w:r>
-        <w:t>-H "Content-Type: application/json" \</w:t>
-      </w:r>
-    </w:p>
-    <w:p>
-      <w:r>
-        <w:t>-d '{"query": "SELECT * FROM sakila.actor WHERE actor_id = 200;"}'</w:t>
+        <w:t>-H "Content-Type: application/</w:t>
+      </w:r>
+      <w:proofErr w:type="spellStart"/>
+      <w:r>
+        <w:t>json</w:t>
+      </w:r>
+      <w:proofErr w:type="spellEnd"/>
+      <w:r>
+        <w:t>" \</w:t>
+      </w:r>
+    </w:p>
+    <w:p>
+      <w:r>
+        <w:t xml:space="preserve">-d '{"query": "SELECT * FROM </w:t>
+      </w:r>
+      <w:proofErr w:type="spellStart"/>
+      <w:proofErr w:type="gramStart"/>
+      <w:r>
+        <w:t>sakila.actor</w:t>
+      </w:r>
+      <w:proofErr w:type="spellEnd"/>
+      <w:proofErr w:type="gramEnd"/>
+      <w:r>
+        <w:t xml:space="preserve"> WHERE </w:t>
+      </w:r>
+      <w:proofErr w:type="spellStart"/>
+      <w:r>
+        <w:t>actor_id</w:t>
+      </w:r>
+      <w:proofErr w:type="spellEnd"/>
+      <w:r>
+        <w:t xml:space="preserve"> = 200;"}'</w:t>
       </w:r>
     </w:p>
     <w:p/>
@@ -790,6 +1512,7 @@
       </w:r>
     </w:p>
     <w:p>
+      <w:bookmarkStart w:id="6" w:name="_Hlk183887248"/>
       <w:r>
         <w:t>curl -X POST "http://</w:t>
       </w:r>
@@ -799,23 +1522,53 @@
       <w:r>
         <w:t>:8000/</w:t>
       </w:r>
+      <w:proofErr w:type="spellStart"/>
       <w:r>
         <w:t>process_request</w:t>
       </w:r>
+      <w:proofErr w:type="spellEnd"/>
       <w:r>
         <w:t>/direct" \</w:t>
       </w:r>
     </w:p>
     <w:p>
       <w:r>
-        <w:t>-H "Content-Type: application/json" \</w:t>
-      </w:r>
-    </w:p>
-    <w:p>
-      <w:r>
-        <w:t>-d '{"query": "SELECT * FROM sakila.actor WHERE actor_id = 200;"}'</w:t>
-      </w:r>
-    </w:p>
+        <w:t>-H "Content-Type: application/</w:t>
+      </w:r>
+      <w:proofErr w:type="spellStart"/>
+      <w:r>
+        <w:t>json</w:t>
+      </w:r>
+      <w:proofErr w:type="spellEnd"/>
+      <w:r>
+        <w:t>" \</w:t>
+      </w:r>
+    </w:p>
+    <w:p>
+      <w:r>
+        <w:lastRenderedPageBreak/>
+        <w:t xml:space="preserve">-d '{"query": "SELECT * FROM </w:t>
+      </w:r>
+      <w:proofErr w:type="spellStart"/>
+      <w:proofErr w:type="gramStart"/>
+      <w:r>
+        <w:t>sakila.actor</w:t>
+      </w:r>
+      <w:proofErr w:type="spellEnd"/>
+      <w:proofErr w:type="gramEnd"/>
+      <w:r>
+        <w:t xml:space="preserve"> WHERE </w:t>
+      </w:r>
+      <w:proofErr w:type="spellStart"/>
+      <w:r>
+        <w:t>actor_id</w:t>
+      </w:r>
+      <w:proofErr w:type="spellEnd"/>
+      <w:r>
+        <w:t xml:space="preserve"> = 200;"}'</w:t>
+      </w:r>
+    </w:p>
+    <w:bookmarkEnd w:id="6"/>
     <w:p/>
     <w:p>
       <w:r>
@@ -826,8 +1579,8 @@
       </w:r>
     </w:p>
     <w:p>
-      <w:r>
-        <w:lastRenderedPageBreak/>
+      <w:bookmarkStart w:id="7" w:name="_Hlk183887362"/>
+      <w:r>
         <w:t xml:space="preserve">python benchmarking.py --gatekeeper </w:t>
       </w:r>
       <w:r>
@@ -837,7 +1590,15 @@
         <w:t xml:space="preserve"> </w:t>
       </w:r>
       <w:r>
-        <w:t xml:space="preserve">--query_type </w:t>
+        <w:t>--</w:t>
+      </w:r>
+      <w:proofErr w:type="spellStart"/>
+      <w:r>
+        <w:t>query_type</w:t>
+      </w:r>
+      <w:proofErr w:type="spellEnd"/>
+      <w:r>
+        <w:t xml:space="preserve"> </w:t>
       </w:r>
       <w:r>
         <w:t>write</w:t>
@@ -847,6 +1608,8 @@
       </w:r>
     </w:p>
     <w:p>
+      <w:bookmarkStart w:id="8" w:name="_Hlk183887703"/>
+      <w:bookmarkEnd w:id="7"/>
       <w:r>
         <w:t xml:space="preserve">python benchmarking.py --gatekeeper </w:t>
       </w:r>
@@ -857,7 +1620,15 @@
         <w:t xml:space="preserve"> </w:t>
       </w:r>
       <w:r>
-        <w:t xml:space="preserve">--query_type </w:t>
+        <w:t>--</w:t>
+      </w:r>
+      <w:proofErr w:type="spellStart"/>
+      <w:r>
+        <w:t>query_type</w:t>
+      </w:r>
+      <w:proofErr w:type="spellEnd"/>
+      <w:r>
+        <w:t xml:space="preserve"> </w:t>
       </w:r>
       <w:r>
         <w:t>read</w:t>
@@ -866,6 +1637,7 @@
         <w:t xml:space="preserve"> --strategy direct</w:t>
       </w:r>
     </w:p>
+    <w:bookmarkEnd w:id="8"/>
     <w:p>
       <w:r>
         <w:t>for print:</w:t>
@@ -873,7 +1645,15 @@
     </w:p>
     <w:p>
       <w:r>
-        <w:t>python benchmarking_print.py --gatekeeper 54.147.178.106 --query_type read --strategy direct</w:t>
+        <w:t>python benchmarking_print.py --gatekeeper 54.147.178.106 --</w:t>
+      </w:r>
+      <w:proofErr w:type="spellStart"/>
+      <w:r>
+        <w:t>query_type</w:t>
+      </w:r>
+      <w:proofErr w:type="spellEnd"/>
+      <w:r>
+        <w:t xml:space="preserve"> read --strategy direct</w:t>
       </w:r>
     </w:p>
     <w:p/>
@@ -921,14 +1701,36 @@
         <w:rPr>
           <w:highlight w:val="yellow"/>
         </w:rPr>
-        <w:t>ssh -i "$KEY_PATH" "$REMOTE_USER@${INSTANCE_IP}"</w:t>
-      </w:r>
-    </w:p>
-    <w:p>
-      <w:r>
-        <w:t xml:space="preserve">ssh -i "TP3_pem_3.pem" </w:t>
-      </w:r>
-      <w:hyperlink r:id="rId9" w:history="1">
+        <w:t>ssh -</w:t>
+      </w:r>
+      <w:proofErr w:type="spellStart"/>
+      <w:r>
+        <w:rPr>
+          <w:highlight w:val="yellow"/>
+        </w:rPr>
+        <w:t>i</w:t>
+      </w:r>
+      <w:proofErr w:type="spellEnd"/>
+      <w:r>
+        <w:rPr>
+          <w:highlight w:val="yellow"/>
+        </w:rPr>
+        <w:t xml:space="preserve"> "$KEY_PATH" "$REMOTE_USER@${INSTANCE_IP}"</w:t>
+      </w:r>
+    </w:p>
+    <w:p>
+      <w:r>
+        <w:t>ssh -</w:t>
+      </w:r>
+      <w:proofErr w:type="spellStart"/>
+      <w:r>
+        <w:t>i</w:t>
+      </w:r>
+      <w:proofErr w:type="spellEnd"/>
+      <w:r>
+        <w:t xml:space="preserve"> "TP3_pem_3.pem" </w:t>
+      </w:r>
+      <w:hyperlink r:id="rId10" w:history="1">
         <w:r>
           <w:rPr>
             <w:rStyle w:val="Hyperlink"/>
@@ -939,7 +1741,7 @@
           <w:rPr>
             <w:rStyle w:val="Hyperlink"/>
           </w:rPr>
-          <w:t>3.85.99.57</w:t>
+          <w:t>54.242.185.217</w:t>
         </w:r>
       </w:hyperlink>
       <w:r>
@@ -966,17 +1768,63 @@
     </w:p>
     <w:p>
       <w:r>
-        <w:t>ssh -i "TP3_pem_3.pem" ubuntu@54.89.218.211  # Replace with your master server IP</w:t>
-      </w:r>
-    </w:p>
-    <w:p>
-      <w:r>
-        <w:t>mysql -u samnaz -p</w:t>
-      </w:r>
-    </w:p>
-    <w:p>
-      <w:r>
-        <w:t xml:space="preserve">mysql -u </w:t>
+        <w:t>ssh -</w:t>
+      </w:r>
+      <w:proofErr w:type="spellStart"/>
+      <w:r>
+        <w:t>i</w:t>
+      </w:r>
+      <w:proofErr w:type="spellEnd"/>
+      <w:r>
+        <w:t xml:space="preserve"> "TP3_pem_3.pem" </w:t>
+      </w:r>
+      <w:hyperlink r:id="rId11" w:history="1">
+        <w:r>
+          <w:rPr>
+            <w:rStyle w:val="Hyperlink"/>
+          </w:rPr>
+          <w:t>ubuntu@</w:t>
+        </w:r>
+        <w:r>
+          <w:rPr>
+            <w:rStyle w:val="Hyperlink"/>
+          </w:rPr>
+          <w:t>54.158.92.149</w:t>
+        </w:r>
+      </w:hyperlink>
+      <w:r>
+        <w:t xml:space="preserve"> </w:t>
+      </w:r>
+      <w:r>
+        <w:t># Replace with your master server IP</w:t>
+      </w:r>
+    </w:p>
+    <w:p>
+      <w:proofErr w:type="spellStart"/>
+      <w:r>
+        <w:t>mysql</w:t>
+      </w:r>
+      <w:proofErr w:type="spellEnd"/>
+      <w:r>
+        <w:t xml:space="preserve"> -u </w:t>
+      </w:r>
+      <w:proofErr w:type="spellStart"/>
+      <w:r>
+        <w:t>samnaz</w:t>
+      </w:r>
+      <w:proofErr w:type="spellEnd"/>
+      <w:r>
+        <w:t xml:space="preserve"> -p</w:t>
+      </w:r>
+    </w:p>
+    <w:p>
+      <w:proofErr w:type="spellStart"/>
+      <w:r>
+        <w:t>mysql</w:t>
+      </w:r>
+      <w:proofErr w:type="spellEnd"/>
+      <w:r>
+        <w:t xml:space="preserve"> -u </w:t>
       </w:r>
       <w:r>
         <w:t>root</w:t>
@@ -985,16 +1833,30 @@
         <w:t xml:space="preserve"> -p</w:t>
       </w:r>
     </w:p>
-    <w:p/>
+    <w:p>
+      <w:r>
+        <w:t>'34.201.38.6'</w:t>
+      </w:r>
+    </w:p>
     <w:p>
       <w:r>
         <w:t>output:</w:t>
       </w:r>
     </w:p>
     <w:p>
-      <w:r>
-        <w:t>mysql&gt; SHOW MASTER STATUS;</w:t>
-      </w:r>
+      <w:proofErr w:type="spellStart"/>
+      <w:r>
+        <w:t>mysql</w:t>
+      </w:r>
+      <w:proofErr w:type="spellEnd"/>
+      <w:r>
+        <w:t xml:space="preserve">&gt; SHOW MASTER </w:t>
+      </w:r>
+      <w:proofErr w:type="gramStart"/>
+      <w:r>
+        <w:t>STATUS;</w:t>
+      </w:r>
+      <w:proofErr w:type="gramEnd"/>
     </w:p>
     <w:p>
       <w:r>
@@ -1003,7 +1865,31 @@
     </w:p>
     <w:p>
       <w:r>
-        <w:t>| File             | Position | Binlog_Do_DB | Binlog_Ignore_DB | Executed_Gtid_Set |</w:t>
+        <w:t xml:space="preserve">| File             | Position | </w:t>
+      </w:r>
+      <w:proofErr w:type="spellStart"/>
+      <w:r>
+        <w:t>Binlog_Do_DB</w:t>
+      </w:r>
+      <w:proofErr w:type="spellEnd"/>
+      <w:r>
+        <w:t xml:space="preserve"> | </w:t>
+      </w:r>
+      <w:proofErr w:type="spellStart"/>
+      <w:r>
+        <w:t>Binlog_Ignore_DB</w:t>
+      </w:r>
+      <w:proofErr w:type="spellEnd"/>
+      <w:r>
+        <w:t xml:space="preserve"> | </w:t>
+      </w:r>
+      <w:proofErr w:type="spellStart"/>
+      <w:r>
+        <w:t>Executed_Gtid_Set</w:t>
+      </w:r>
+      <w:proofErr w:type="spellEnd"/>
+      <w:r>
+        <w:t xml:space="preserve"> |</w:t>
       </w:r>
     </w:p>
     <w:p>
@@ -1013,11 +1899,28 @@
     </w:p>
     <w:p>
       <w:r>
-        <w:t>| mysql-bin.000001 |  3272570 | sakila       |                  |                   |</w:t>
-      </w:r>
-    </w:p>
-    <w:p>
-      <w:r>
+        <w:t xml:space="preserve">| mysql-bin.000001 </w:t>
+      </w:r>
+      <w:proofErr w:type="gramStart"/>
+      <w:r>
+        <w:t>|  3272570</w:t>
+      </w:r>
+      <w:proofErr w:type="gramEnd"/>
+      <w:r>
+        <w:t xml:space="preserve"> | </w:t>
+      </w:r>
+      <w:proofErr w:type="spellStart"/>
+      <w:r>
+        <w:t>sakila</w:t>
+      </w:r>
+      <w:proofErr w:type="spellEnd"/>
+      <w:r>
+        <w:t xml:space="preserve">       |                  |                   |</w:t>
+      </w:r>
+    </w:p>
+    <w:p>
+      <w:r>
+        <w:lastRenderedPageBreak/>
         <w:t>+------------------+----------+--------------+------------------+-------------------+</w:t>
       </w:r>
     </w:p>
@@ -1032,9 +1935,21 @@
       </w:r>
     </w:p>
     <w:p>
-      <w:r>
-        <w:lastRenderedPageBreak/>
-        <w:t>sudo cat /var/log/mysql/error.log</w:t>
+      <w:proofErr w:type="spellStart"/>
+      <w:r>
+        <w:t>sudo</w:t>
+      </w:r>
+      <w:proofErr w:type="spellEnd"/>
+      <w:r>
+        <w:t xml:space="preserve"> cat /var/log/</w:t>
+      </w:r>
+      <w:proofErr w:type="spellStart"/>
+      <w:r>
+        <w:t>mysql</w:t>
+      </w:r>
+      <w:proofErr w:type="spellEnd"/>
+      <w:r>
+        <w:t>/error.log</w:t>
       </w:r>
     </w:p>
     <w:p/>
@@ -1048,9 +1963,17 @@
     </w:p>
     <w:p>
       <w:r>
-        <w:t xml:space="preserve">ssh -i "TP3_pem_3.pem" </w:t>
-      </w:r>
-      <w:hyperlink r:id="rId10" w:history="1">
+        <w:t>ssh -</w:t>
+      </w:r>
+      <w:proofErr w:type="spellStart"/>
+      <w:r>
+        <w:t>i</w:t>
+      </w:r>
+      <w:proofErr w:type="spellEnd"/>
+      <w:r>
+        <w:t xml:space="preserve"> "TP3_pem_3.pem" </w:t>
+      </w:r>
+      <w:hyperlink r:id="rId12" w:history="1">
         <w:r>
           <w:rPr>
             <w:rStyle w:val="Hyperlink"/>
@@ -1066,8 +1989,21 @@
       </w:r>
     </w:p>
     <w:p>
-      <w:r>
-        <w:t>sudo mysql -u root -p'123456'</w:t>
+      <w:proofErr w:type="spellStart"/>
+      <w:r>
+        <w:t>sudo</w:t>
+      </w:r>
+      <w:proofErr w:type="spellEnd"/>
+      <w:r>
+        <w:t xml:space="preserve"> </w:t>
+      </w:r>
+      <w:proofErr w:type="spellStart"/>
+      <w:r>
+        <w:t>mysql</w:t>
+      </w:r>
+      <w:proofErr w:type="spellEnd"/>
+      <w:r>
+        <w:t xml:space="preserve"> -u root -p'123456'</w:t>
       </w:r>
     </w:p>
     <w:p>
@@ -1076,325 +2012,13 @@
       </w:r>
     </w:p>
     <w:p>
-      <w:r>
-        <w:t>mysql&gt; SHOW SLAVE STATUS\G</w:t>
-      </w:r>
-    </w:p>
-    <w:p>
-      <w:r>
-        <w:t>*************************** 1. row ***************************</w:t>
-      </w:r>
-    </w:p>
-    <w:p>
-      <w:r>
-        <w:t xml:space="preserve">               Slave_IO_State: Connecting to source</w:t>
-      </w:r>
-    </w:p>
-    <w:p>
-      <w:r>
-        <w:t xml:space="preserve">                  Master_Host: 98.81.6.44</w:t>
-      </w:r>
-    </w:p>
-    <w:p>
-      <w:r>
-        <w:t xml:space="preserve">                  Master_User: repl_user</w:t>
-      </w:r>
-    </w:p>
-    <w:p>
-      <w:r>
-        <w:t xml:space="preserve">                  Master_Port: 3306</w:t>
-      </w:r>
-    </w:p>
-    <w:p>
-      <w:r>
-        <w:t xml:space="preserve">                Connect_Retry: 60</w:t>
-      </w:r>
-    </w:p>
-    <w:p>
-      <w:r>
-        <w:t xml:space="preserve">              Master_Log_File: mysql-bin.000001</w:t>
-      </w:r>
-    </w:p>
-    <w:p>
-      <w:r>
-        <w:t xml:space="preserve">          Read_Master_Log_Pos: 4</w:t>
-      </w:r>
-    </w:p>
-    <w:p>
-      <w:r>
-        <w:t xml:space="preserve">               Relay_Log_File: ip-172-31-32-138-relay-bin.000001</w:t>
-      </w:r>
-    </w:p>
-    <w:p>
-      <w:r>
-        <w:t xml:space="preserve">                Relay_Log_Pos: 4</w:t>
-      </w:r>
-    </w:p>
-    <w:p>
-      <w:r>
-        <w:t xml:space="preserve">        Relay_Master_Log_File: mysql-bin.000001</w:t>
-      </w:r>
-    </w:p>
-    <w:p>
-      <w:r>
-        <w:t xml:space="preserve">             Slave_IO_Running: Connecting</w:t>
-      </w:r>
-    </w:p>
-    <w:p>
-      <w:r>
-        <w:t xml:space="preserve">            Slave_SQL_Running: Yes</w:t>
-      </w:r>
-    </w:p>
-    <w:p>
-      <w:r>
-        <w:t xml:space="preserve">              Replicate_Do_DB:</w:t>
-      </w:r>
-    </w:p>
-    <w:p>
-      <w:r>
-        <w:t xml:space="preserve">          Replicate_Ignore_DB:</w:t>
-      </w:r>
-    </w:p>
-    <w:p>
-      <w:r>
-        <w:t xml:space="preserve">           Replicate_Do_Table:</w:t>
-      </w:r>
-    </w:p>
-    <w:p>
-      <w:r>
-        <w:t xml:space="preserve">       Replicate_Ignore_Table:</w:t>
-      </w:r>
-    </w:p>
-    <w:p>
-      <w:r>
-        <w:t xml:space="preserve">      Replicate_Wild_Do_Table:</w:t>
-      </w:r>
-    </w:p>
-    <w:p>
-      <w:r>
-        <w:t xml:space="preserve">  Replicate_Wild_Ignore_Table:</w:t>
-      </w:r>
-    </w:p>
-    <w:p>
-      <w:r>
-        <w:lastRenderedPageBreak/>
-        <w:t xml:space="preserve">                   Last_Errno: 0</w:t>
-      </w:r>
-    </w:p>
-    <w:p>
-      <w:r>
-        <w:t xml:space="preserve">                   Last_Error:</w:t>
-      </w:r>
-    </w:p>
-    <w:p>
-      <w:r>
-        <w:t xml:space="preserve">                 Skip_Counter: 0</w:t>
-      </w:r>
-    </w:p>
-    <w:p>
-      <w:r>
-        <w:t xml:space="preserve">          Exec_Master_Log_Pos: 4</w:t>
-      </w:r>
-    </w:p>
-    <w:p>
-      <w:r>
-        <w:t xml:space="preserve">              Relay_Log_Space: 337</w:t>
-      </w:r>
-    </w:p>
-    <w:p>
-      <w:r>
-        <w:t xml:space="preserve">              Until_Condition: None</w:t>
-      </w:r>
-    </w:p>
-    <w:p>
-      <w:r>
-        <w:t xml:space="preserve">               Until_Log_File:</w:t>
-      </w:r>
-    </w:p>
-    <w:p>
-      <w:r>
-        <w:t xml:space="preserve">                Until_Log_Pos: 0</w:t>
-      </w:r>
-    </w:p>
-    <w:p>
-      <w:r>
-        <w:t xml:space="preserve">           Master_SSL_Allowed: No</w:t>
-      </w:r>
-    </w:p>
-    <w:p>
-      <w:r>
-        <w:t xml:space="preserve">           Master_SSL_CA_File:</w:t>
-      </w:r>
-    </w:p>
-    <w:p>
-      <w:r>
-        <w:t xml:space="preserve">           Master_SSL_CA_Path:</w:t>
-      </w:r>
-    </w:p>
-    <w:p>
-      <w:r>
-        <w:t xml:space="preserve">              Master_SSL_Cert:</w:t>
-      </w:r>
-    </w:p>
-    <w:p>
-      <w:r>
-        <w:t xml:space="preserve">            Master_SSL_Cipher:</w:t>
-      </w:r>
-    </w:p>
-    <w:p>
-      <w:r>
-        <w:t xml:space="preserve">               Master_SSL_Key:</w:t>
-      </w:r>
-    </w:p>
-    <w:p>
-      <w:r>
-        <w:t xml:space="preserve">        Seconds_Behind_Master: NULL</w:t>
-      </w:r>
-    </w:p>
-    <w:p>
-      <w:r>
-        <w:t>Master_SSL_Verify_Server_Cert: No</w:t>
-      </w:r>
-    </w:p>
-    <w:p>
-      <w:r>
-        <w:t xml:space="preserve">                Last_IO_Errno: 2061</w:t>
-      </w:r>
-    </w:p>
-    <w:p>
-      <w:r>
-        <w:t xml:space="preserve">                Last_IO_Error: Error connecting to source 'repl_user@98.81.6.44:3306'. This was attempt 12/86400, with a delay of 60 </w:t>
-      </w:r>
-    </w:p>
-    <w:p>
-      <w:r>
-        <w:t>seconds between attempts. Message: Authentication plugin 'caching_sha2_password' reported error: Authentication requires secure connection.</w:t>
-      </w:r>
-    </w:p>
-    <w:p>
-      <w:r>
-        <w:t xml:space="preserve">               Last_SQL_Errno: 0</w:t>
-      </w:r>
-    </w:p>
-    <w:p>
-      <w:r>
-        <w:t xml:space="preserve">               Last_SQL_Error:</w:t>
-      </w:r>
-    </w:p>
-    <w:p>
-      <w:r>
-        <w:t xml:space="preserve">  Replicate_Ignore_Server_Ids:</w:t>
-      </w:r>
-    </w:p>
-    <w:p>
-      <w:r>
-        <w:t xml:space="preserve">             Master_Server_Id: 0</w:t>
-      </w:r>
-    </w:p>
-    <w:p>
-      <w:r>
-        <w:t xml:space="preserve">                  Master_UUID:</w:t>
-      </w:r>
-    </w:p>
-    <w:p>
-      <w:r>
-        <w:t xml:space="preserve">             Master_Info_File: mysql.slave_master_info</w:t>
-      </w:r>
-    </w:p>
-    <w:p>
-      <w:r>
-        <w:lastRenderedPageBreak/>
-        <w:t xml:space="preserve">                    SQL_Delay: 0</w:t>
-      </w:r>
-    </w:p>
-    <w:p>
-      <w:r>
-        <w:t xml:space="preserve">          SQL_Remaining_Delay: NULL</w:t>
-      </w:r>
-    </w:p>
-    <w:p>
-      <w:r>
-        <w:t xml:space="preserve">      Slave_SQL_Running_State: Replica has read all relay log; waiting for more updates</w:t>
-      </w:r>
-    </w:p>
-    <w:p>
-      <w:r>
-        <w:t xml:space="preserve">           Master_Retry_Count: 86400</w:t>
-      </w:r>
-    </w:p>
-    <w:p>
-      <w:r>
-        <w:t xml:space="preserve">                  Master_Bind:</w:t>
-      </w:r>
-    </w:p>
-    <w:p>
-      <w:r>
-        <w:t xml:space="preserve">      Last_IO_Error_Timestamp: 241128 14:26:39</w:t>
-      </w:r>
-    </w:p>
-    <w:p>
-      <w:r>
-        <w:t xml:space="preserve">     Last_SQL_Error_Timestamp:</w:t>
-      </w:r>
-    </w:p>
-    <w:p>
-      <w:r>
-        <w:t xml:space="preserve">               Master_SSL_Crl:</w:t>
-      </w:r>
-    </w:p>
-    <w:p>
-      <w:r>
-        <w:t xml:space="preserve">           Master_SSL_Crlpath:</w:t>
-      </w:r>
-    </w:p>
-    <w:p>
-      <w:r>
-        <w:t xml:space="preserve">           Retrieved_Gtid_Set:</w:t>
-      </w:r>
-    </w:p>
-    <w:p>
-      <w:r>
-        <w:t xml:space="preserve">            Executed_Gtid_Set:</w:t>
-      </w:r>
-    </w:p>
-    <w:p>
-      <w:r>
-        <w:t xml:space="preserve">                Auto_Position: 0</w:t>
-      </w:r>
-    </w:p>
-    <w:p>
-      <w:r>
-        <w:t xml:space="preserve">         Replicate_Rewrite_DB:</w:t>
-      </w:r>
-    </w:p>
-    <w:p>
-      <w:r>
-        <w:t xml:space="preserve">                 Channel_Name:</w:t>
-      </w:r>
-    </w:p>
-    <w:p>
-      <w:r>
-        <w:t xml:space="preserve">           Master_TLS_Version:</w:t>
-      </w:r>
-    </w:p>
-    <w:p>
-      <w:r>
-        <w:t xml:space="preserve">       Master_public_key_path:</w:t>
-      </w:r>
-    </w:p>
-    <w:p>
-      <w:r>
-        <w:t xml:space="preserve">        Get_master_public_key: 0</w:t>
-      </w:r>
-    </w:p>
-    <w:p>
-      <w:r>
-        <w:t xml:space="preserve">            Network_Namespace:</w:t>
-      </w:r>
-    </w:p>
-    <w:p>
-      <w:r>
-        <w:t>1 row in set, 1 warning (0.00 sec)</w:t>
+      <w:proofErr w:type="spellStart"/>
+      <w:r>
+        <w:t>mysql</w:t>
+      </w:r>
+      <w:proofErr w:type="spellEnd"/>
+      <w:r>
+        <w:t>&gt; SHOW SLAVE STATUS\G</w:t>
       </w:r>
     </w:p>
     <w:p>
@@ -1411,7 +2035,15 @@
     </w:p>
     <w:p>
       <w:r>
-        <w:t>vim is linux file editor</w:t>
+        <w:t xml:space="preserve">vim is </w:t>
+      </w:r>
+      <w:proofErr w:type="spellStart"/>
+      <w:r>
+        <w:t>linux</w:t>
+      </w:r>
+      <w:proofErr w:type="spellEnd"/>
+      <w:r>
+        <w:t xml:space="preserve"> file editor</w:t>
       </w:r>
     </w:p>
     <w:p>
@@ -1419,18 +2051,92 @@
         <w:t xml:space="preserve">vim </w:t>
       </w:r>
       <w:r>
-        <w:t>/etc/mysql/mysql.conf.d/mysqld.cnf</w:t>
-      </w:r>
-    </w:p>
-    <w:p>
-      <w:r>
-        <w:t>ls /etc</w:t>
-      </w:r>
-    </w:p>
-    <w:p>
-      <w:r>
-        <w:t>cat /etc/mysql/mysql.conf.d/mysqld.cnf</w:t>
-      </w:r>
+        <w:t>/</w:t>
+      </w:r>
+      <w:proofErr w:type="spellStart"/>
+      <w:r>
+        <w:t>etc</w:t>
+      </w:r>
+      <w:proofErr w:type="spellEnd"/>
+      <w:r>
+        <w:t>/</w:t>
+      </w:r>
+      <w:proofErr w:type="spellStart"/>
+      <w:r>
+        <w:t>mysql</w:t>
+      </w:r>
+      <w:proofErr w:type="spellEnd"/>
+      <w:r>
+        <w:t>/</w:t>
+      </w:r>
+      <w:proofErr w:type="spellStart"/>
+      <w:r>
+        <w:t>mysql.conf.d</w:t>
+      </w:r>
+      <w:proofErr w:type="spellEnd"/>
+      <w:r>
+        <w:t>/</w:t>
+      </w:r>
+      <w:proofErr w:type="spellStart"/>
+      <w:r>
+        <w:t>mysqld.cnf</w:t>
+      </w:r>
+      <w:proofErr w:type="spellEnd"/>
+    </w:p>
+    <w:p>
+      <w:r>
+        <w:t>ls /</w:t>
+      </w:r>
+      <w:proofErr w:type="spellStart"/>
+      <w:r>
+        <w:t>etc</w:t>
+      </w:r>
+      <w:proofErr w:type="spellEnd"/>
+    </w:p>
+    <w:p>
+      <w:r>
+        <w:t>cat /</w:t>
+      </w:r>
+      <w:proofErr w:type="spellStart"/>
+      <w:r>
+        <w:t>etc</w:t>
+      </w:r>
+      <w:proofErr w:type="spellEnd"/>
+      <w:r>
+        <w:t>/</w:t>
+      </w:r>
+      <w:proofErr w:type="spellStart"/>
+      <w:r>
+        <w:t>mysql</w:t>
+      </w:r>
+      <w:proofErr w:type="spellEnd"/>
+      <w:r>
+        <w:t>/</w:t>
+      </w:r>
+      <w:proofErr w:type="spellStart"/>
+      <w:r>
+        <w:t>mysql.conf.d</w:t>
+      </w:r>
+      <w:proofErr w:type="spellEnd"/>
+      <w:r>
+        <w:t>/</w:t>
+      </w:r>
+      <w:proofErr w:type="spellStart"/>
+      <w:r>
+        <w:t>mysqld.cnf</w:t>
+      </w:r>
+      <w:proofErr w:type="spellEnd"/>
+    </w:p>
+    <w:p/>
+    <w:p>
+      <w:r>
+        <w:t xml:space="preserve">SHOW SLAVE </w:t>
+      </w:r>
+      <w:proofErr w:type="gramStart"/>
+      <w:r>
+        <w:t>HOSTS;</w:t>
+      </w:r>
+      <w:proofErr w:type="gramEnd"/>
     </w:p>
     <w:p/>
     <w:p/>
@@ -2979,4 +3685,16 @@
     </a:ext>
   </a:extLst>
 </a:theme>
+</file>
+
+<file path=customXml/item1.xml><?xml version="1.0" encoding="utf-8"?>
+<b:Sources xmlns:b="http://schemas.openxmlformats.org/officeDocument/2006/bibliography" xmlns="http://schemas.openxmlformats.org/officeDocument/2006/bibliography" SelectedStyle="\APASixthEditionOfficeOnline.xsl" StyleName="APA" Version="6"/>
+</file>
+
+<file path=customXml/itemProps1.xml><?xml version="1.0" encoding="utf-8"?>
+<ds:datastoreItem xmlns:ds="http://schemas.openxmlformats.org/officeDocument/2006/customXml" ds:itemID="{FE775805-6185-4769-B309-0FE778726BB5}">
+  <ds:schemaRefs>
+    <ds:schemaRef ds:uri="http://schemas.openxmlformats.org/officeDocument/2006/bibliography"/>
+  </ds:schemaRefs>
+</ds:datastoreItem>
 </file>
</xml_diff>